<commit_message>
Major updates: promo codes, thumbnails, videos, and admin features
- Add promo codes system (admin panel, API, checkout integration)
- Improve video streaming and thumbnail handling
- Update admin panel and gallery components
- Add multiple diagnostic and fix scripts for thumbnails
- Update S3 utilities and video metadata handling
- Add documentation for various features and fixes
- Update global styles and layout
- Improve recipe modal and checkout components
</commit_message>
<xml_diff>
--- a/Liste des points à rectifier sur le site 2026.docx
+++ b/Liste des points à rectifier sur le site 2026.docx
@@ -44,18 +44,21 @@
         <w:t xml:space="preserve">Est-ce possible de mettre sur une même ligne : </w:t>
       </w:r>
       <w:r>
-        <w:rPr>
-          <w:b/>
-          <w:bCs/>
-        </w:rPr>
-        <w:t>Une coach, une passion</w:t>
-      </w:r>
-      <w:r>
-        <w:rPr>
-          <w:b/>
-          <w:bCs/>
-        </w:rPr>
-        <w:t>…</w:t>
+        <w:t>« </w:t>
+      </w:r>
+      <w:r>
+        <w:rPr>
+          <w:b/>
+          <w:bCs/>
+        </w:rPr>
+        <w:t>Une coach, une passio</w:t>
+      </w:r>
+      <w:r>
+        <w:rPr>
+          <w:b/>
+          <w:bCs/>
+        </w:rPr>
+        <w:t>n : »</w:t>
       </w:r>
     </w:p>
     <w:p>
@@ -98,35 +101,17 @@
           <w:b/>
           <w:bCs/>
         </w:rPr>
-        <w:t xml:space="preserve">Transformez votre corps et votre esprit grâce </w:t>
-      </w:r>
-      <w:r>
-        <w:rPr>
-          <w:b/>
-          <w:bCs/>
-        </w:rPr>
-        <w:t xml:space="preserve">à un concept conçu spécialement pour vous, </w:t>
-      </w:r>
-      <w:r>
-        <w:rPr>
-          <w:b/>
-          <w:bCs/>
-        </w:rPr>
-        <w:t>des méditations guidées</w:t>
-      </w:r>
-      <w:r>
-        <w:rPr>
-          <w:b/>
-          <w:bCs/>
-        </w:rPr>
-        <w:t>, du coaching mental</w:t>
-      </w:r>
-      <w:r>
-        <w:rPr>
-          <w:b/>
-          <w:bCs/>
-        </w:rPr>
-        <w:t xml:space="preserve"> et un accompagnement professionnel.</w:t>
+        <w:t>Transformez votre corps et votre esprit grâce à un concept conçu spécialement pour vous, des méditations guidées, du coaching mental et un accompagnement professionnel</w:t>
+      </w:r>
+      <w:r>
+        <w:rPr>
+          <w:b/>
+          <w:bCs/>
+        </w:rPr>
+        <w:t xml:space="preserve"> » </w:t>
+      </w:r>
+      <w:r>
+        <w:t>à la suite</w:t>
       </w:r>
     </w:p>
     <w:p>
@@ -256,14 +241,7 @@
           <w:b/>
           <w:bCs/>
         </w:rPr>
-        <w:t>En savoir plus</w:t>
-      </w:r>
-      <w:r>
-        <w:rPr>
-          <w:b/>
-          <w:bCs/>
-        </w:rPr>
-        <w:t xml:space="preserve">, </w:t>
+        <w:t xml:space="preserve">En savoir plus, </w:t>
       </w:r>
       <w:r>
         <w:t xml:space="preserve">cela nous amène aux programmes prédéfinis. Ce n’est pas logique. </w:t>
@@ -349,12 +327,12 @@
         <w:pStyle w:val="Paragraphedeliste"/>
         <w:ind w:left="1080"/>
         <w:rPr>
-          <w:color w:val="EE0000"/>
-        </w:rPr>
-      </w:pPr>
-      <w:r>
-        <w:rPr>
-          <w:color w:val="EE0000"/>
+          <w:highlight w:val="yellow"/>
+        </w:rPr>
+      </w:pPr>
+      <w:r>
+        <w:rPr>
+          <w:highlight w:val="yellow"/>
         </w:rPr>
         <w:t xml:space="preserve">Enlève également les tarifs car ils correspondent à l’accompagnement Online. </w:t>
       </w:r>
@@ -363,15 +341,15 @@
       <w:pPr>
         <w:pStyle w:val="Paragraphedeliste"/>
         <w:ind w:left="1080"/>
-        <w:rPr>
-          <w:color w:val="EE0000"/>
-        </w:rPr>
-      </w:pPr>
-      <w:r>
-        <w:rPr>
-          <w:color w:val="EE0000"/>
-        </w:rPr>
-        <w:t xml:space="preserve">Voici le texte qu’il mettre pour le coaching en présentiel. </w:t>
+      </w:pPr>
+      <w:r>
+        <w:rPr>
+          <w:highlight w:val="yellow"/>
+        </w:rPr>
+        <w:t>Voici le texte qu’il mettre pour le coaching en présentiel.</w:t>
+      </w:r>
+      <w:r>
+        <w:t xml:space="preserve"> </w:t>
       </w:r>
     </w:p>
     <w:p>
@@ -589,15 +567,7 @@
           <w:bCs/>
           <w:color w:val="000000" w:themeColor="text1"/>
         </w:rPr>
-        <w:t>Questions fréquentes</w:t>
-      </w:r>
-      <w:r>
-        <w:rPr>
-          <w:b/>
-          <w:bCs/>
-          <w:color w:val="000000" w:themeColor="text1"/>
-        </w:rPr>
-        <w:t> :</w:t>
+        <w:t>Questions fréquentes :</w:t>
       </w:r>
       <w:r>
         <w:rPr>
@@ -1470,14 +1440,7 @@
           <w:b/>
           <w:bCs/>
         </w:rPr>
-        <w:t>ABONNMENT</w:t>
-      </w:r>
-      <w:r>
-        <w:rPr>
-          <w:b/>
-          <w:bCs/>
-        </w:rPr>
-        <w:t xml:space="preserve"> : </w:t>
+        <w:t xml:space="preserve">ABONNMENT : </w:t>
       </w:r>
       <w:r>
         <w:t xml:space="preserve">Il y a de la confusion </w:t>
@@ -1601,7 +1564,10 @@
     <w:p/>
     <w:p>
       <w:r>
-        <w:t xml:space="preserve">              Il faudrait mettre les titres des audios de coaching mentale</w:t>
+        <w:t xml:space="preserve">              </w:t>
+      </w:r>
+      <w:r>
+        <w:t>Il faudrait mettre les titres des audios de coaching mentale</w:t>
       </w:r>
     </w:p>
     <w:p>
@@ -1709,7 +1675,10 @@
         </w:tabs>
       </w:pPr>
       <w:r>
-        <w:t xml:space="preserve">RECETTE : Est-ce qu’on pourrait faire voir la couverture des livres </w:t>
+        <w:t>RECETTE : Est-ce qu’on pourrait faire voir la couverture des livres</w:t>
+      </w:r>
+      <w:r>
+        <w:t xml:space="preserve"> </w:t>
       </w:r>
     </w:p>
     <w:sectPr>

</xml_diff>